<commit_message>
criação da pasta php e diagrama de classes
</commit_message>
<xml_diff>
--- a/RequisitosReservaDESalas.docx
+++ b/RequisitosReservaDESalas.docx
@@ -60,11 +60,7 @@
       </w:r>
       <w:r>
         <w:rPr/>
-        <w:t xml:space="preserve">,  </w:t>
-      </w:r>
-      <w:r>
-        <w:rPr/>
-        <w:t xml:space="preserve">para o uso das salas de estudo, de acordo com a disponibilidade de horários, que estará disponível para visualização na “home” do sistema, para fazer uma reserva o aluno/usuário deve </w:t>
+        <w:t xml:space="preserve">,  para o uso das salas de estudo, de acordo com a disponibilidade de horários, que estará disponível para visualização na “home” do sistema, para fazer uma reserva o aluno/usuário deve </w:t>
       </w:r>
       <w:r>
         <w:rPr>
@@ -74,19 +70,7 @@
       </w:r>
       <w:r>
         <w:rPr/>
-        <w:t xml:space="preserve"> e </w:t>
-      </w:r>
-      <w:r>
-        <w:rPr/>
-        <w:t>informa</w:t>
-      </w:r>
-      <w:r>
-        <w:rPr/>
-        <w:t>r</w:t>
-      </w:r>
-      <w:r>
-        <w:rPr/>
-        <w:t xml:space="preserve"> o horário desejado, e </w:t>
+        <w:t xml:space="preserve"> e informar o horário desejado, e </w:t>
       </w:r>
       <w:r>
         <w:rPr>
@@ -136,33 +120,17 @@
       </w:pPr>
       <w:r>
         <w:rPr/>
-        <w:t xml:space="preserve">Caso o aluno/usuário não faça a confirmação da presença o sistema fica em alerta, podendo transferir a reserva do horário para usuários de ultima hora, a não confirmação de presença gera qualificação negativa ao usuário </w:t>
-      </w:r>
-      <w:r>
-        <w:rPr/>
-        <w:t>administrador do grupo de estudo</w:t>
-      </w:r>
-      <w:r>
-        <w:rPr/>
-        <w:t xml:space="preserve">.   </w:t>
-      </w:r>
-    </w:p>
-    <w:p>
-      <w:pPr>
-        <w:pStyle w:val="Normal"/>
-        <w:rPr/>
-      </w:pPr>
-      <w:r>
-        <w:rPr/>
-        <w:t xml:space="preserve">O não comparecimento em horário agendado, com carência de tempo determinada pelo administrador </w:t>
-      </w:r>
-      <w:r>
-        <w:rPr/>
-        <w:t>do sistema</w:t>
-      </w:r>
-      <w:r>
-        <w:rPr/>
-        <w:t>, gera qualificação negativa, um determinado número de faltas geram impedimentos de agendar horários por determinado período  de tempo, e é acrescentado ao histórico do aluno/grupo.</w:t>
+        <w:t xml:space="preserve">Caso o aluno/usuário não faça a confirmação da presença o sistema fica em alerta, podendo transferir a reserva do horário para usuários de ultima hora, a não confirmação de presença gera qualificação negativa ao usuário administrador do grupo de estudo.   </w:t>
+      </w:r>
+    </w:p>
+    <w:p>
+      <w:pPr>
+        <w:pStyle w:val="Normal"/>
+        <w:rPr/>
+      </w:pPr>
+      <w:r>
+        <w:rPr/>
+        <w:t>O não comparecimento em horário agendado, com carência de tempo determinada pelo administrador do sistema, gera qualificação negativa, um determinado número de faltas geram impedimentos de agendar horários por determinado período  de tempo, e é acrescentado ao histórico do aluno/grupo.</w:t>
       </w:r>
     </w:p>
     <w:p>
@@ -202,6 +170,7 @@
       </w:pPr>
       <w:r>
         <w:rPr/>
+        <w:t xml:space="preserve">O administrador deve ter acesso a relatórios por períodos, por grupos,  por alunos, e qualificações, estatísticas de uso do sistema e satisfação do usuário.   </w:t>
       </w:r>
     </w:p>
     <w:p>
@@ -289,13 +258,13 @@
         <w:pStyle w:val="Normal"/>
         <w:rPr>
           <w:color w:val="000000"/>
-          <w:shd w:fill="auto" w:val="clear"/>
+          <w:shd w:fill="FFFFFF" w:val="clear"/>
         </w:rPr>
       </w:pPr>
       <w:r>
         <w:rPr>
           <w:color w:val="000000"/>
-          <w:shd w:fill="auto" w:val="clear"/>
+          <w:shd w:fill="FFFFFF" w:val="clear"/>
         </w:rPr>
         <w:t>Classes</w:t>
       </w:r>

</xml_diff>